<commit_message>
ated past minutes and documented minutes from 13/03/2017 meeting.
</commit_message>
<xml_diff>
--- a/Minutes/Minutes - 8th Mar 2017.docx
+++ b/Minutes/Minutes - 8th Mar 2017.docx
@@ -115,6 +115,7 @@
                                     <w:dataBinding w:prefixMappings="xmlns:ns0='http://purl.org/dc/elements/1.1/' xmlns:ns1='http://schemas.openxmlformats.org/package/2006/metadata/core-properties' " w:xpath="/ns1:coreProperties[1]/ns0:creator[1]" w:storeItemID="{6C3C8BC8-F283-45AE-878A-BAB7291924A1}"/>
                                     <w:text/>
                                   </w:sdtPr>
+                                  <w:sdtEndPr/>
                                   <w:sdtContent>
                                     <w:p>
                                       <w:pPr>
@@ -244,6 +245,7 @@
                               <w:dataBinding w:prefixMappings="xmlns:ns0='http://purl.org/dc/elements/1.1/' xmlns:ns1='http://schemas.openxmlformats.org/package/2006/metadata/core-properties' " w:xpath="/ns1:coreProperties[1]/ns0:creator[1]" w:storeItemID="{6C3C8BC8-F283-45AE-878A-BAB7291924A1}"/>
                               <w:text/>
                             </w:sdtPr>
+                            <w:sdtEndPr/>
                             <w:sdtContent>
                               <w:p>
                                 <w:pPr>
@@ -364,6 +366,8 @@
         </w:rPr>
         <w:t>Yes</w:t>
       </w:r>
+      <w:bookmarkStart w:id="0" w:name="_GoBack"/>
+      <w:bookmarkEnd w:id="0"/>
     </w:p>
     <w:p>
       <w:pPr>
@@ -515,7 +519,23 @@
           <w:b/>
           <w:sz w:val="24"/>
         </w:rPr>
-        <w:t xml:space="preserve">L10pm: Make arrangement for next group meeting and called meeting a to a close. </w:t>
+        <w:t xml:space="preserve">L10pm: Make arrangement for next group meeting and called meeting </w:t>
+      </w:r>
+      <w:proofErr w:type="gramStart"/>
+      <w:r>
+        <w:rPr>
+          <w:b/>
+          <w:sz w:val="24"/>
+        </w:rPr>
+        <w:t>a to</w:t>
+      </w:r>
+      <w:proofErr w:type="gramEnd"/>
+      <w:r>
+        <w:rPr>
+          <w:b/>
+          <w:sz w:val="24"/>
+        </w:rPr>
+        <w:t xml:space="preserve"> a close. </w:t>
       </w:r>
     </w:p>
     <w:p>
@@ -612,8 +632,6 @@
           <w:sz w:val="24"/>
         </w:rPr>
       </w:pPr>
-      <w:bookmarkStart w:id="0" w:name="_GoBack"/>
-      <w:bookmarkEnd w:id="0"/>
     </w:p>
     <w:p>
       <w:pPr>
@@ -1396,7 +1414,13 @@
       <w:rPr>
         <w:lang w:val="en-GB"/>
       </w:rPr>
-      <w:t>22/02/2017</w:t>
+      <w:t>08/03</w:t>
+    </w:r>
+    <w:r>
+      <w:rPr>
+        <w:lang w:val="en-GB"/>
+      </w:rPr>
+      <w:t>/2017</w:t>
     </w:r>
   </w:p>
 </w:hdr>
@@ -2561,6 +2585,7 @@
     <w:rsid w:val="00247A34"/>
     <w:rsid w:val="0031564C"/>
     <w:rsid w:val="003A5C68"/>
+    <w:rsid w:val="0065596B"/>
     <w:rsid w:val="006C3935"/>
     <w:rsid w:val="006E34C9"/>
     <w:rsid w:val="007472F1"/>
@@ -3307,12 +3332,9 @@
 </file>
 
 <file path=customXml/item1.xml><?xml version="1.0" encoding="utf-8"?>
-<?mso-contentType ?>
-<FormTemplates xmlns="http://schemas.microsoft.com/sharepoint/v3/contenttype/forms">
-  <Display>DocumentLibraryForm</Display>
-  <Edit>DocumentLibraryForm</Edit>
-  <New>DocumentLibraryForm</New>
-</FormTemplates>
+<p:properties xmlns:p="http://schemas.microsoft.com/office/2006/metadata/properties" xmlns:xsi="http://www.w3.org/2001/XMLSchema-instance" xmlns:pc="http://schemas.microsoft.com/office/infopath/2007/PartnerControls">
+  <documentManagement/>
+</p:properties>
 </file>
 
 <file path=customXml/item2.xml><?xml version="1.0" encoding="utf-8"?>
@@ -3430,15 +3452,19 @@
 </file>
 
 <file path=customXml/item3.xml><?xml version="1.0" encoding="utf-8"?>
-<p:properties xmlns:p="http://schemas.microsoft.com/office/2006/metadata/properties" xmlns:xsi="http://www.w3.org/2001/XMLSchema-instance" xmlns:pc="http://schemas.microsoft.com/office/infopath/2007/PartnerControls">
-  <documentManagement/>
-</p:properties>
+<?mso-contentType ?>
+<FormTemplates xmlns="http://schemas.microsoft.com/sharepoint/v3/contenttype/forms">
+  <Display>DocumentLibraryForm</Display>
+  <Edit>DocumentLibraryForm</Edit>
+  <New>DocumentLibraryForm</New>
+</FormTemplates>
 </file>
 
 <file path=customXml/itemProps1.xml><?xml version="1.0" encoding="utf-8"?>
-<ds:datastoreItem xmlns:ds="http://schemas.openxmlformats.org/officeDocument/2006/customXml" ds:itemID="{E4E71D74-CCBD-4CC4-95CD-8A7B3AEA9789}">
+<ds:datastoreItem xmlns:ds="http://schemas.openxmlformats.org/officeDocument/2006/customXml" ds:itemID="{10D6A196-A200-450C-BCD6-9A3392E2914A}">
   <ds:schemaRefs>
-    <ds:schemaRef ds:uri="http://schemas.microsoft.com/sharepoint/v3/contenttype/forms"/>
+    <ds:schemaRef ds:uri="http://schemas.microsoft.com/office/2006/metadata/properties"/>
+    <ds:schemaRef ds:uri="http://schemas.microsoft.com/office/infopath/2007/PartnerControls"/>
   </ds:schemaRefs>
 </ds:datastoreItem>
 </file>
@@ -3460,10 +3486,9 @@
 </file>
 
 <file path=customXml/itemProps3.xml><?xml version="1.0" encoding="utf-8"?>
-<ds:datastoreItem xmlns:ds="http://schemas.openxmlformats.org/officeDocument/2006/customXml" ds:itemID="{10D6A196-A200-450C-BCD6-9A3392E2914A}">
+<ds:datastoreItem xmlns:ds="http://schemas.openxmlformats.org/officeDocument/2006/customXml" ds:itemID="{E4E71D74-CCBD-4CC4-95CD-8A7B3AEA9789}">
   <ds:schemaRefs>
-    <ds:schemaRef ds:uri="http://schemas.microsoft.com/office/2006/metadata/properties"/>
-    <ds:schemaRef ds:uri="http://schemas.microsoft.com/office/infopath/2007/PartnerControls"/>
+    <ds:schemaRef ds:uri="http://schemas.microsoft.com/sharepoint/v3/contenttype/forms"/>
   </ds:schemaRefs>
 </ds:datastoreItem>
 </file>
</xml_diff>